<commit_message>
Documento final con URL video
</commit_message>
<xml_diff>
--- a/Actividad 2.docx
+++ b/Actividad 2.docx
@@ -1,6 +1,6 @@
 
 <file path=word/document.xml><?xml version="1.0" encoding="utf-8"?>
-<w:document xmlns:wpc="http://schemas.microsoft.com/office/word/2010/wordprocessingCanvas" xmlns:cx="http://schemas.microsoft.com/office/drawing/2014/chartex" xmlns:cx1="http://schemas.microsoft.com/office/drawing/2015/9/8/chartex" xmlns:mc="http://schemas.openxmlformats.org/markup-compatibility/2006" xmlns:o="urn:schemas-microsoft-com:office:office" xmlns:r="http://schemas.openxmlformats.org/officeDocument/2006/relationships" xmlns:m="http://schemas.openxmlformats.org/officeDocument/2006/math" xmlns:v="urn:schemas-microsoft-com:vml" xmlns:wp14="http://schemas.microsoft.com/office/word/2010/wordprocessingDrawing" xmlns:wp="http://schemas.openxmlformats.org/drawingml/2006/wordprocessingDrawing" xmlns:w10="urn:schemas-microsoft-com:office:word" xmlns:w="http://schemas.openxmlformats.org/wordprocessingml/2006/main" xmlns:w14="http://schemas.microsoft.com/office/word/2010/wordml" xmlns:w15="http://schemas.microsoft.com/office/word/2012/wordml" xmlns:w16se="http://schemas.microsoft.com/office/word/2015/wordml/symex" xmlns:wpg="http://schemas.microsoft.com/office/word/2010/wordprocessingGroup" xmlns:wpi="http://schemas.microsoft.com/office/word/2010/wordprocessingInk" xmlns:wne="http://schemas.microsoft.com/office/word/2006/wordml" xmlns:wps="http://schemas.microsoft.com/office/word/2010/wordprocessingShape" mc:Ignorable="w14 w15 w16se wp14">
+<w:document xmlns:wpc="http://schemas.microsoft.com/office/word/2010/wordprocessingCanvas" xmlns:mc="http://schemas.openxmlformats.org/markup-compatibility/2006" xmlns:o="urn:schemas-microsoft-com:office:office" xmlns:r="http://schemas.openxmlformats.org/officeDocument/2006/relationships" xmlns:m="http://schemas.openxmlformats.org/officeDocument/2006/math" xmlns:v="urn:schemas-microsoft-com:vml" xmlns:wp14="http://schemas.microsoft.com/office/word/2010/wordprocessingDrawing" xmlns:wp="http://schemas.openxmlformats.org/drawingml/2006/wordprocessingDrawing" xmlns:w10="urn:schemas-microsoft-com:office:word" xmlns:w="http://schemas.openxmlformats.org/wordprocessingml/2006/main" xmlns:w14="http://schemas.microsoft.com/office/word/2010/wordml" xmlns:w15="http://schemas.microsoft.com/office/word/2012/wordml" xmlns:wpg="http://schemas.microsoft.com/office/word/2010/wordprocessingGroup" xmlns:wpi="http://schemas.microsoft.com/office/word/2010/wordprocessingInk" xmlns:wne="http://schemas.microsoft.com/office/word/2006/wordml" xmlns:wps="http://schemas.microsoft.com/office/word/2010/wordprocessingShape" mc:Ignorable="w14 w15 wp14">
   <w:body>
     <w:p>
       <w:pPr>
@@ -13,13 +13,8 @@
         <w:t xml:space="preserve"> - </w:t>
       </w:r>
       <w:r>
-        <w:t xml:space="preserve">Consultas en Bases de datos </w:t>
-      </w:r>
-      <w:proofErr w:type="spellStart"/>
-      <w:r>
-        <w:t>NoSQL</w:t>
-      </w:r>
-      <w:proofErr w:type="spellEnd"/>
+        <w:t>Consultas en Bases de datos NoSQL</w:t>
+      </w:r>
     </w:p>
     <w:p>
       <w:pPr>
@@ -229,6 +224,21 @@
       </w:r>
     </w:p>
     <w:p>
+      <w:hyperlink r:id="rId6" w:history="1">
+        <w:r>
+          <w:rPr>
+            <w:rStyle w:val="Hipervnculo"/>
+          </w:rPr>
+          <w:t>https://youtu.be/KB-U9xseWnA</w:t>
+        </w:r>
+      </w:hyperlink>
+      <w:r>
+        <w:t xml:space="preserve"> </w:t>
+      </w:r>
+      <w:bookmarkStart w:id="0" w:name="_GoBack"/>
+      <w:bookmarkEnd w:id="0"/>
+    </w:p>
+    <w:p>
       <w:pPr>
         <w:jc w:val="both"/>
         <w:rPr>
@@ -257,15 +267,15 @@
       <w:proofErr w:type="spellStart"/>
       <w:proofErr w:type="gramStart"/>
       <w:r>
-        <w:t>db.configuracion</w:t>
+        <w:t>db.configuracion.insertOne</w:t>
+      </w:r>
+      <w:proofErr w:type="spellEnd"/>
+      <w:r>
+        <w:t>(</w:t>
       </w:r>
       <w:proofErr w:type="gramEnd"/>
       <w:r>
-        <w:t>.insertOne</w:t>
-      </w:r>
-      <w:proofErr w:type="spellEnd"/>
-      <w:r>
-        <w:t>({ "</w:t>
+        <w:t>{ "</w:t>
       </w:r>
       <w:proofErr w:type="spellStart"/>
       <w:r>
@@ -348,15 +358,15 @@
       <w:proofErr w:type="spellStart"/>
       <w:proofErr w:type="gramStart"/>
       <w:r>
-        <w:t>db.deportistas</w:t>
+        <w:t>db.deportistas.insertOne</w:t>
+      </w:r>
+      <w:proofErr w:type="spellEnd"/>
+      <w:r>
+        <w:t>(</w:t>
       </w:r>
       <w:proofErr w:type="gramEnd"/>
       <w:r>
-        <w:t>.insertOne</w:t>
-      </w:r>
-      <w:proofErr w:type="spellEnd"/>
-      <w:r>
-        <w:t>({"documento": 653297, "nombres": "Ricardo Andrés", "apellidos": "Yepes Ortega", "</w:t>
+        <w:t>{"documento": 653297, "nombres": "Ricardo Andrés", "apellidos": "Yepes Ortega", "</w:t>
       </w:r>
       <w:proofErr w:type="spellStart"/>
       <w:r>
@@ -405,16 +415,13 @@
       <w:proofErr w:type="spellStart"/>
       <w:proofErr w:type="gramStart"/>
       <w:r>
-        <w:t>db.deportistas</w:t>
+        <w:t>db.deportistas.insertMany</w:t>
+      </w:r>
+      <w:proofErr w:type="spellEnd"/>
+      <w:r>
+        <w:t>([</w:t>
       </w:r>
       <w:proofErr w:type="gramEnd"/>
-      <w:r>
-        <w:t>.insertMany</w:t>
-      </w:r>
-      <w:proofErr w:type="spellEnd"/>
-      <w:r>
-        <w:t>([</w:t>
-      </w:r>
     </w:p>
     <w:p>
       <w:r>
@@ -426,11 +433,106 @@
       </w:r>
       <w:proofErr w:type="spellEnd"/>
       <w:r>
-        <w:t>", "apellidos": "</w:t>
-      </w:r>
-      <w:proofErr w:type="spellStart"/>
-      <w:r>
-        <w:t>Garcia</w:t>
+        <w:t xml:space="preserve">", "apellidos": "Garcia </w:t>
+      </w:r>
+      <w:proofErr w:type="spellStart"/>
+      <w:r>
+        <w:t>Gutierrez</w:t>
+      </w:r>
+      <w:proofErr w:type="spellEnd"/>
+      <w:r>
+        <w:t>", "</w:t>
+      </w:r>
+      <w:proofErr w:type="spellStart"/>
+      <w:r>
+        <w:t>fecha_nacimiento</w:t>
+      </w:r>
+      <w:proofErr w:type="spellEnd"/>
+      <w:r>
+        <w:t>": "2006-11-25","eps": "Compensar","</w:t>
+      </w:r>
+      <w:proofErr w:type="spellStart"/>
+      <w:r>
+        <w:t>poliza</w:t>
+      </w:r>
+      <w:proofErr w:type="spellEnd"/>
+      <w:r>
+        <w:t>": "Sura", "consentimiento": "Alfonzo Garcia", "equipo</w:t>
+      </w:r>
+      <w:proofErr w:type="gramStart"/>
+      <w:r>
+        <w:t>" :</w:t>
+      </w:r>
+      <w:proofErr w:type="gramEnd"/>
+      <w:r>
+        <w:t xml:space="preserve"> "Leones F.C" },</w:t>
+      </w:r>
+    </w:p>
+    <w:p>
+      <w:r>
+        <w:t xml:space="preserve">  {"documento": 245618,"nombres": "Carlos </w:t>
+      </w:r>
+      <w:proofErr w:type="spellStart"/>
+      <w:r>
+        <w:t>Andres</w:t>
+      </w:r>
+      <w:proofErr w:type="spellEnd"/>
+      <w:r>
+        <w:t>", "apellidos": "Peñuela Barbosa","</w:t>
+      </w:r>
+      <w:proofErr w:type="spellStart"/>
+      <w:r>
+        <w:t>fecha_nacimiento</w:t>
+      </w:r>
+      <w:proofErr w:type="spellEnd"/>
+      <w:r>
+        <w:t>": "2005-05-12", "</w:t>
+      </w:r>
+      <w:proofErr w:type="spellStart"/>
+      <w:r>
+        <w:t>eps</w:t>
+      </w:r>
+      <w:proofErr w:type="spellEnd"/>
+      <w:r>
+        <w:t>": "Compensar", "</w:t>
+      </w:r>
+      <w:proofErr w:type="spellStart"/>
+      <w:r>
+        <w:t>poliza</w:t>
+      </w:r>
+      <w:proofErr w:type="spellEnd"/>
+      <w:r>
+        <w:t xml:space="preserve">": "Sura", "consentimiento": "Alfonzo </w:t>
+      </w:r>
+      <w:proofErr w:type="spellStart"/>
+      <w:r>
+        <w:t>Garcia","equipo</w:t>
+      </w:r>
+      <w:proofErr w:type="spellEnd"/>
+      <w:proofErr w:type="gramStart"/>
+      <w:r>
+        <w:t>" :</w:t>
+      </w:r>
+      <w:proofErr w:type="gramEnd"/>
+      <w:r>
+        <w:t xml:space="preserve"> "Colonia F.C"},</w:t>
+      </w:r>
+    </w:p>
+    <w:p>
+      <w:r>
+        <w:t xml:space="preserve">  {"documento": 154852,"nombres": "Jessica </w:t>
+      </w:r>
+      <w:proofErr w:type="spellStart"/>
+      <w:r>
+        <w:t>Beltran</w:t>
+      </w:r>
+      <w:proofErr w:type="spellEnd"/>
+      <w:r>
+        <w:t>","apellidos": "</w:t>
+      </w:r>
+      <w:proofErr w:type="spellStart"/>
+      <w:r>
+        <w:t>Ramirez</w:t>
       </w:r>
       <w:proofErr w:type="spellEnd"/>
       <w:r>
@@ -438,11 +540,11 @@
       </w:r>
       <w:proofErr w:type="spellStart"/>
       <w:r>
-        <w:t>Gutierrez</w:t>
-      </w:r>
-      <w:proofErr w:type="spellEnd"/>
-      <w:r>
-        <w:t>", "</w:t>
+        <w:t>Diaz</w:t>
+      </w:r>
+      <w:proofErr w:type="spellEnd"/>
+      <w:r>
+        <w:t>","</w:t>
       </w:r>
       <w:proofErr w:type="spellStart"/>
       <w:r>
@@ -450,7 +552,23 @@
       </w:r>
       <w:proofErr w:type="spellEnd"/>
       <w:r>
-        <w:t>": "2006-11-25","eps": "Compensar","</w:t>
+        <w:t>": "2006-09-02", "</w:t>
+      </w:r>
+      <w:proofErr w:type="spellStart"/>
+      <w:r>
+        <w:t>eps</w:t>
+      </w:r>
+      <w:proofErr w:type="spellEnd"/>
+      <w:r>
+        <w:t>": "</w:t>
+      </w:r>
+      <w:proofErr w:type="spellStart"/>
+      <w:r>
+        <w:t>Colsanitas</w:t>
+      </w:r>
+      <w:proofErr w:type="spellEnd"/>
+      <w:r>
+        <w:t>","</w:t>
       </w:r>
       <w:proofErr w:type="spellStart"/>
       <w:r>
@@ -458,145 +576,7 @@
       </w:r>
       <w:proofErr w:type="spellEnd"/>
       <w:r>
-        <w:t xml:space="preserve">": "Sura", "consentimiento": "Alfonzo </w:t>
-      </w:r>
-      <w:proofErr w:type="spellStart"/>
-      <w:r>
-        <w:t>Garcia</w:t>
-      </w:r>
-      <w:proofErr w:type="spellEnd"/>
-      <w:r>
-        <w:t>", "equipo</w:t>
-      </w:r>
-      <w:proofErr w:type="gramStart"/>
-      <w:r>
-        <w:t>" :</w:t>
-      </w:r>
-      <w:proofErr w:type="gramEnd"/>
-      <w:r>
-        <w:t xml:space="preserve"> "Leones F.C" },</w:t>
-      </w:r>
-    </w:p>
-    <w:p>
-      <w:r>
-        <w:t xml:space="preserve">  {"documento": 245618,"nombres": "Carlos </w:t>
-      </w:r>
-      <w:proofErr w:type="spellStart"/>
-      <w:r>
-        <w:t>Andres</w:t>
-      </w:r>
-      <w:proofErr w:type="spellEnd"/>
-      <w:r>
-        <w:t>", "apellidos": "Peñuela Barbosa","</w:t>
-      </w:r>
-      <w:proofErr w:type="spellStart"/>
-      <w:r>
-        <w:t>fecha_nacimiento</w:t>
-      </w:r>
-      <w:proofErr w:type="spellEnd"/>
-      <w:r>
-        <w:t>": "2005-05-12", "</w:t>
-      </w:r>
-      <w:proofErr w:type="spellStart"/>
-      <w:r>
-        <w:t>eps</w:t>
-      </w:r>
-      <w:proofErr w:type="spellEnd"/>
-      <w:r>
-        <w:t>": "Compensar", "</w:t>
-      </w:r>
-      <w:proofErr w:type="spellStart"/>
-      <w:r>
-        <w:t>poliza</w:t>
-      </w:r>
-      <w:proofErr w:type="spellEnd"/>
-      <w:r>
-        <w:t xml:space="preserve">": "Sura", "consentimiento": "Alfonzo </w:t>
-      </w:r>
-      <w:proofErr w:type="spellStart"/>
-      <w:r>
-        <w:t>Garcia</w:t>
-      </w:r>
-      <w:proofErr w:type="spellEnd"/>
-      <w:r>
-        <w:t>","equipo</w:t>
-      </w:r>
-      <w:proofErr w:type="gramStart"/>
-      <w:r>
-        <w:t>" :</w:t>
-      </w:r>
-      <w:proofErr w:type="gramEnd"/>
-      <w:r>
-        <w:t xml:space="preserve"> "Colonia F.C"},</w:t>
-      </w:r>
-    </w:p>
-    <w:p>
-      <w:r>
-        <w:t xml:space="preserve">  {"documento": 154852,"nombres": "Jessica </w:t>
-      </w:r>
-      <w:proofErr w:type="spellStart"/>
-      <w:r>
-        <w:t>Beltran</w:t>
-      </w:r>
-      <w:proofErr w:type="spellEnd"/>
-      <w:r>
-        <w:t>","apellidos": "</w:t>
-      </w:r>
-      <w:proofErr w:type="spellStart"/>
-      <w:r>
-        <w:t>Ramirez</w:t>
-      </w:r>
-      <w:proofErr w:type="spellEnd"/>
-      <w:r>
-        <w:t xml:space="preserve"> </w:t>
-      </w:r>
-      <w:proofErr w:type="spellStart"/>
-      <w:r>
-        <w:t>Diaz</w:t>
-      </w:r>
-      <w:proofErr w:type="spellEnd"/>
-      <w:r>
-        <w:t>","</w:t>
-      </w:r>
-      <w:proofErr w:type="spellStart"/>
-      <w:r>
-        <w:t>fecha_nacimiento</w:t>
-      </w:r>
-      <w:proofErr w:type="spellEnd"/>
-      <w:r>
-        <w:t>": "2006-09-02", "</w:t>
-      </w:r>
-      <w:proofErr w:type="spellStart"/>
-      <w:r>
-        <w:t>eps</w:t>
-      </w:r>
-      <w:proofErr w:type="spellEnd"/>
-      <w:r>
-        <w:t>": "</w:t>
-      </w:r>
-      <w:proofErr w:type="spellStart"/>
-      <w:r>
-        <w:t>Colsanitas</w:t>
-      </w:r>
-      <w:proofErr w:type="spellEnd"/>
-      <w:r>
-        <w:t>","</w:t>
-      </w:r>
-      <w:proofErr w:type="spellStart"/>
-      <w:r>
-        <w:t>poliza</w:t>
-      </w:r>
-      <w:proofErr w:type="spellEnd"/>
-      <w:r>
-        <w:t xml:space="preserve">": "Sura", "consentimiento": "Alfonzo </w:t>
-      </w:r>
-      <w:proofErr w:type="spellStart"/>
-      <w:r>
-        <w:t>Garcia</w:t>
-      </w:r>
-      <w:proofErr w:type="spellEnd"/>
-      <w:r>
-        <w:t>", "equipo</w:t>
+        <w:t>": "Sura", "consentimiento": "Alfonzo Garcia", "equipo</w:t>
       </w:r>
       <w:proofErr w:type="gramStart"/>
       <w:r>
@@ -662,12 +642,9 @@
       </w:r>
       <w:proofErr w:type="spellStart"/>
       <w:r>
-        <w:t>Garcia</w:t>
-      </w:r>
-      <w:proofErr w:type="spellEnd"/>
-      <w:r>
-        <w:t>","equipo</w:t>
-      </w:r>
+        <w:t>Garcia","equipo</w:t>
+      </w:r>
+      <w:proofErr w:type="spellEnd"/>
       <w:proofErr w:type="gramStart"/>
       <w:r>
         <w:t>" :</w:t>
@@ -754,16 +731,13 @@
       <w:proofErr w:type="spellStart"/>
       <w:proofErr w:type="gramStart"/>
       <w:r>
-        <w:t>db.deportistas</w:t>
+        <w:t>db.deportistas.find</w:t>
+      </w:r>
+      <w:proofErr w:type="spellEnd"/>
+      <w:r>
+        <w:t>()</w:t>
       </w:r>
       <w:proofErr w:type="gramEnd"/>
-      <w:r>
-        <w:t>.find</w:t>
-      </w:r>
-      <w:proofErr w:type="spellEnd"/>
-      <w:r>
-        <w:t>()</w:t>
-      </w:r>
     </w:p>
     <w:p/>
     <w:p>
@@ -784,52 +758,130 @@
     </w:p>
     <w:p/>
     <w:p>
+      <w:pPr>
+        <w:rPr>
+          <w:lang w:val="en-US"/>
+        </w:rPr>
+      </w:pPr>
       <w:proofErr w:type="spellStart"/>
       <w:proofErr w:type="gramStart"/>
       <w:r>
-        <w:t>db.deportistas</w:t>
+        <w:rPr>
+          <w:lang w:val="en-US"/>
+        </w:rPr>
+        <w:t>db.deportistas.find</w:t>
+      </w:r>
+      <w:proofErr w:type="spellEnd"/>
+      <w:r>
+        <w:rPr>
+          <w:lang w:val="en-US"/>
+        </w:rPr>
+        <w:t>(</w:t>
       </w:r>
       <w:proofErr w:type="gramEnd"/>
       <w:r>
-        <w:t>.find</w:t>
-      </w:r>
-      <w:proofErr w:type="spellEnd"/>
-      <w:r>
-        <w:t>().</w:t>
-      </w:r>
-      <w:proofErr w:type="spellStart"/>
-      <w:r>
-        <w:t>pretty</w:t>
-      </w:r>
-      <w:proofErr w:type="spellEnd"/>
-      <w:r>
-        <w:t>()</w:t>
+        <w:rPr>
+          <w:lang w:val="en-US"/>
+        </w:rPr>
+        <w:t>).pretty()</w:t>
+      </w:r>
+    </w:p>
+    <w:p>
+      <w:pPr>
+        <w:rPr>
+          <w:lang w:val="en-US"/>
+        </w:rPr>
+      </w:pPr>
+    </w:p>
+    <w:p>
+      <w:pPr>
+        <w:pStyle w:val="Ttulo1"/>
+        <w:rPr>
+          <w:b/>
+          <w:color w:val="auto"/>
+          <w:lang w:val="en-US"/>
+        </w:rPr>
+      </w:pPr>
+      <w:r>
+        <w:rPr>
+          <w:b/>
+          <w:color w:val="auto"/>
+          <w:lang w:val="en-US"/>
+        </w:rPr>
+        <w:t>Update (</w:t>
+      </w:r>
+      <w:proofErr w:type="spellStart"/>
+      <w:r>
+        <w:rPr>
+          <w:b/>
+          <w:color w:val="auto"/>
+          <w:lang w:val="en-US"/>
+        </w:rPr>
+        <w:t>Actualizar</w:t>
+      </w:r>
+      <w:proofErr w:type="spellEnd"/>
+      <w:r>
+        <w:rPr>
+          <w:b/>
+          <w:color w:val="auto"/>
+          <w:lang w:val="en-US"/>
+        </w:rPr>
+        <w:t>)</w:t>
+      </w:r>
+    </w:p>
+    <w:p>
+      <w:pPr>
+        <w:rPr>
+          <w:lang w:val="en-US"/>
+        </w:rPr>
+      </w:pPr>
+    </w:p>
+    <w:p>
+      <w:pPr>
+        <w:pStyle w:val="Ttulo2"/>
+        <w:rPr>
+          <w:b/>
+          <w:color w:val="auto"/>
+        </w:rPr>
+      </w:pPr>
+      <w:r>
+        <w:rPr>
+          <w:b/>
+          <w:color w:val="auto"/>
+        </w:rPr>
+        <w:t>Para actualizar un documento (</w:t>
+      </w:r>
+      <w:proofErr w:type="spellStart"/>
+      <w:r>
+        <w:rPr>
+          <w:b/>
+          <w:color w:val="auto"/>
+        </w:rPr>
+        <w:t>Update</w:t>
+      </w:r>
+      <w:proofErr w:type="spellEnd"/>
+      <w:r>
+        <w:rPr>
+          <w:b/>
+          <w:color w:val="auto"/>
+        </w:rPr>
+        <w:t>)</w:t>
       </w:r>
     </w:p>
     <w:p/>
     <w:p>
-      <w:pPr>
-        <w:pStyle w:val="Ttulo1"/>
-        <w:rPr>
-          <w:b/>
-          <w:color w:val="auto"/>
-        </w:rPr>
-      </w:pPr>
-      <w:proofErr w:type="spellStart"/>
-      <w:r>
-        <w:rPr>
-          <w:b/>
-          <w:color w:val="auto"/>
-        </w:rPr>
-        <w:t>Update</w:t>
-      </w:r>
-      <w:proofErr w:type="spellEnd"/>
-      <w:r>
-        <w:rPr>
-          <w:b/>
-          <w:color w:val="auto"/>
-        </w:rPr>
-        <w:t xml:space="preserve"> (Actualizar)</w:t>
+      <w:proofErr w:type="spellStart"/>
+      <w:proofErr w:type="gramStart"/>
+      <w:r>
+        <w:t>db.deportistas.update</w:t>
+      </w:r>
+      <w:proofErr w:type="spellEnd"/>
+      <w:r>
+        <w:t>(</w:t>
+      </w:r>
+      <w:proofErr w:type="gramEnd"/>
+      <w:r>
+        <w:t>{}, {})</w:t>
       </w:r>
     </w:p>
     <w:p/>
@@ -846,23 +898,7 @@
           <w:b/>
           <w:color w:val="auto"/>
         </w:rPr>
-        <w:t>Para actualizar un documento (</w:t>
-      </w:r>
-      <w:proofErr w:type="spellStart"/>
-      <w:r>
-        <w:rPr>
-          <w:b/>
-          <w:color w:val="auto"/>
-        </w:rPr>
-        <w:t>Update</w:t>
-      </w:r>
-      <w:proofErr w:type="spellEnd"/>
-      <w:r>
-        <w:rPr>
-          <w:b/>
-          <w:color w:val="auto"/>
-        </w:rPr>
-        <w:t>)</w:t>
+        <w:t>Actualizando un documento por id</w:t>
       </w:r>
     </w:p>
     <w:p/>
@@ -870,15 +906,31 @@
       <w:proofErr w:type="spellStart"/>
       <w:proofErr w:type="gramStart"/>
       <w:r>
-        <w:t>db.deportistas</w:t>
+        <w:t>db.deportistas.update</w:t>
+      </w:r>
+      <w:proofErr w:type="spellEnd"/>
+      <w:r>
+        <w:t>(</w:t>
       </w:r>
       <w:proofErr w:type="gramEnd"/>
       <w:r>
-        <w:t>.update</w:t>
-      </w:r>
-      <w:proofErr w:type="spellEnd"/>
-      <w:r>
-        <w:t>({}, {})</w:t>
+        <w:t xml:space="preserve">{_id: </w:t>
+      </w:r>
+      <w:proofErr w:type="spellStart"/>
+      <w:r>
+        <w:t>ObjectId</w:t>
+      </w:r>
+      <w:proofErr w:type="spellEnd"/>
+      <w:r>
+        <w:t>("631ce244e132c4303a5e7808")}, {$set: {nombres: "</w:t>
+      </w:r>
+      <w:proofErr w:type="spellStart"/>
+      <w:r>
+        <w:t>Maria</w:t>
+      </w:r>
+      <w:proofErr w:type="spellEnd"/>
+      <w:r>
+        <w:t xml:space="preserve"> Cecilia"} })</w:t>
       </w:r>
     </w:p>
     <w:p/>
@@ -895,7 +947,7 @@
           <w:b/>
           <w:color w:val="auto"/>
         </w:rPr>
-        <w:t>Actualizando un documento por id</w:t>
+        <w:t>Actualizando un documento por documento</w:t>
       </w:r>
     </w:p>
     <w:p/>
@@ -903,64 +955,15 @@
       <w:proofErr w:type="spellStart"/>
       <w:proofErr w:type="gramStart"/>
       <w:r>
-        <w:t>db.deportistas</w:t>
+        <w:t>db.deportistas.update</w:t>
+      </w:r>
+      <w:proofErr w:type="spellEnd"/>
+      <w:r>
+        <w:t>(</w:t>
       </w:r>
       <w:proofErr w:type="gramEnd"/>
       <w:r>
-        <w:t>.update</w:t>
-      </w:r>
-      <w:proofErr w:type="spellEnd"/>
-      <w:r>
-        <w:t xml:space="preserve">({_id: </w:t>
-      </w:r>
-      <w:proofErr w:type="spellStart"/>
-      <w:r>
-        <w:t>ObjectId</w:t>
-      </w:r>
-      <w:proofErr w:type="spellEnd"/>
-      <w:r>
-        <w:t>("631ce244e132c4303a5e7808")}, {$set: {nombres: "</w:t>
-      </w:r>
-      <w:proofErr w:type="spellStart"/>
-      <w:r>
-        <w:t>Maria</w:t>
-      </w:r>
-      <w:proofErr w:type="spellEnd"/>
-      <w:r>
-        <w:t xml:space="preserve"> Cecilia"} })</w:t>
-      </w:r>
-    </w:p>
-    <w:p/>
-    <w:p>
-      <w:pPr>
-        <w:pStyle w:val="Ttulo2"/>
-        <w:rPr>
-          <w:b/>
-          <w:color w:val="auto"/>
-        </w:rPr>
-      </w:pPr>
-      <w:r>
-        <w:rPr>
-          <w:b/>
-          <w:color w:val="auto"/>
-        </w:rPr>
-        <w:t>Actualizando un documento por documento</w:t>
-      </w:r>
-    </w:p>
-    <w:p/>
-    <w:p>
-      <w:proofErr w:type="spellStart"/>
-      <w:proofErr w:type="gramStart"/>
-      <w:r>
-        <w:t>db.deportistas</w:t>
-      </w:r>
-      <w:proofErr w:type="gramEnd"/>
-      <w:r>
-        <w:t>.update</w:t>
-      </w:r>
-      <w:proofErr w:type="spellEnd"/>
-      <w:r>
-        <w:t>({"documento": 365219}, {$set: {nombres: "Gloria Patricia"} })</w:t>
+        <w:t>{"documento": 365219}, {$set: {nombres: "Gloria Patricia"} })</w:t>
       </w:r>
     </w:p>
     <w:p/>
@@ -1028,15 +1031,15 @@
       <w:proofErr w:type="spellStart"/>
       <w:proofErr w:type="gramStart"/>
       <w:r>
-        <w:t>db.deportistas</w:t>
+        <w:t>db.deportistas.deleteOne</w:t>
+      </w:r>
+      <w:proofErr w:type="spellEnd"/>
+      <w:r>
+        <w:t>(</w:t>
       </w:r>
       <w:proofErr w:type="gramEnd"/>
       <w:r>
-        <w:t>.deleteOne</w:t>
-      </w:r>
-      <w:proofErr w:type="spellEnd"/>
-      <w:r>
-        <w:t>({"documento": 365219})</w:t>
+        <w:t>{"documento": 365219})</w:t>
       </w:r>
     </w:p>
     <w:p>
@@ -1074,11 +1077,47 @@
     </w:p>
     <w:p/>
     <w:p>
-      <w:r>
-        <w:t>db.deportistas.find().sort({goles:-1})</w:t>
-      </w:r>
-      <w:bookmarkStart w:id="0" w:name="_GoBack"/>
-      <w:bookmarkEnd w:id="0"/>
+      <w:pPr>
+        <w:rPr>
+          <w:lang w:val="en-US"/>
+        </w:rPr>
+      </w:pPr>
+      <w:proofErr w:type="spellStart"/>
+      <w:proofErr w:type="gramStart"/>
+      <w:r>
+        <w:rPr>
+          <w:lang w:val="en-US"/>
+        </w:rPr>
+        <w:t>db.deportistas.find</w:t>
+      </w:r>
+      <w:proofErr w:type="spellEnd"/>
+      <w:r>
+        <w:rPr>
+          <w:lang w:val="en-US"/>
+        </w:rPr>
+        <w:t>(</w:t>
+      </w:r>
+      <w:proofErr w:type="gramEnd"/>
+      <w:r>
+        <w:rPr>
+          <w:lang w:val="en-US"/>
+        </w:rPr>
+        <w:t>).sort({</w:t>
+      </w:r>
+      <w:proofErr w:type="spellStart"/>
+      <w:r>
+        <w:rPr>
+          <w:lang w:val="en-US"/>
+        </w:rPr>
+        <w:t>goles</w:t>
+      </w:r>
+      <w:proofErr w:type="spellEnd"/>
+      <w:r>
+        <w:rPr>
+          <w:lang w:val="en-US"/>
+        </w:rPr>
+        <w:t>:-1})</w:t>
+      </w:r>
     </w:p>
     <w:sectPr>
       <w:pgSz w:w="12240" w:h="15840"/>
@@ -1091,8 +1130,8 @@
 </file>
 
 <file path=word/numbering.xml><?xml version="1.0" encoding="utf-8"?>
-<w:numbering xmlns:wpc="http://schemas.microsoft.com/office/word/2010/wordprocessingCanvas" xmlns:cx="http://schemas.microsoft.com/office/drawing/2014/chartex" xmlns:cx1="http://schemas.microsoft.com/office/drawing/2015/9/8/chartex" xmlns:mc="http://schemas.openxmlformats.org/markup-compatibility/2006" xmlns:o="urn:schemas-microsoft-com:office:office" xmlns:r="http://schemas.openxmlformats.org/officeDocument/2006/relationships" xmlns:m="http://schemas.openxmlformats.org/officeDocument/2006/math" xmlns:v="urn:schemas-microsoft-com:vml" xmlns:wp14="http://schemas.microsoft.com/office/word/2010/wordprocessingDrawing" xmlns:wp="http://schemas.openxmlformats.org/drawingml/2006/wordprocessingDrawing" xmlns:w10="urn:schemas-microsoft-com:office:word" xmlns:w="http://schemas.openxmlformats.org/wordprocessingml/2006/main" xmlns:w14="http://schemas.microsoft.com/office/word/2010/wordml" xmlns:w15="http://schemas.microsoft.com/office/word/2012/wordml" xmlns:w16se="http://schemas.microsoft.com/office/word/2015/wordml/symex" xmlns:wpg="http://schemas.microsoft.com/office/word/2010/wordprocessingGroup" xmlns:wpi="http://schemas.microsoft.com/office/word/2010/wordprocessingInk" xmlns:wne="http://schemas.microsoft.com/office/word/2006/wordml" xmlns:wps="http://schemas.microsoft.com/office/word/2010/wordprocessingShape" mc:Ignorable="w14 w15 w16se wp14">
-  <w:abstractNum w:abstractNumId="0" w15:restartNumberingAfterBreak="0">
+<w:numbering xmlns:wpc="http://schemas.microsoft.com/office/word/2010/wordprocessingCanvas" xmlns:mc="http://schemas.openxmlformats.org/markup-compatibility/2006" xmlns:o="urn:schemas-microsoft-com:office:office" xmlns:r="http://schemas.openxmlformats.org/officeDocument/2006/relationships" xmlns:m="http://schemas.openxmlformats.org/officeDocument/2006/math" xmlns:v="urn:schemas-microsoft-com:vml" xmlns:wp14="http://schemas.microsoft.com/office/word/2010/wordprocessingDrawing" xmlns:wp="http://schemas.openxmlformats.org/drawingml/2006/wordprocessingDrawing" xmlns:w10="urn:schemas-microsoft-com:office:word" xmlns:w="http://schemas.openxmlformats.org/wordprocessingml/2006/main" xmlns:w14="http://schemas.microsoft.com/office/word/2010/wordml" xmlns:w15="http://schemas.microsoft.com/office/word/2012/wordml" xmlns:wpg="http://schemas.microsoft.com/office/word/2010/wordprocessingGroup" xmlns:wpi="http://schemas.microsoft.com/office/word/2010/wordprocessingInk" xmlns:wne="http://schemas.microsoft.com/office/word/2006/wordml" xmlns:wps="http://schemas.microsoft.com/office/word/2010/wordprocessingShape" mc:Ignorable="w14 w15 wp14">
+  <w:abstractNum w:abstractNumId="0">
     <w:nsid w:val="5A15172B"/>
     <w:multiLevelType w:val="hybridMultilevel"/>
     <w:tmpl w:val="93D4A6CC"/>
@@ -1188,7 +1227,7 @@
 </file>
 
 <file path=word/styles.xml><?xml version="1.0" encoding="utf-8"?>
-<w:styles xmlns:mc="http://schemas.openxmlformats.org/markup-compatibility/2006" xmlns:r="http://schemas.openxmlformats.org/officeDocument/2006/relationships" xmlns:w="http://schemas.openxmlformats.org/wordprocessingml/2006/main" xmlns:w14="http://schemas.microsoft.com/office/word/2010/wordml" xmlns:w15="http://schemas.microsoft.com/office/word/2012/wordml" xmlns:w16se="http://schemas.microsoft.com/office/word/2015/wordml/symex" mc:Ignorable="w14 w15 w16se">
+<w:styles xmlns:mc="http://schemas.openxmlformats.org/markup-compatibility/2006" xmlns:r="http://schemas.openxmlformats.org/officeDocument/2006/relationships" xmlns:w="http://schemas.openxmlformats.org/wordprocessingml/2006/main" xmlns:w14="http://schemas.microsoft.com/office/word/2010/wordml" xmlns:w15="http://schemas.microsoft.com/office/word/2012/wordml" mc:Ignorable="w14 w15">
   <w:docDefaults>
     <w:rPrDefault>
       <w:rPr>
@@ -1671,6 +1710,7 @@
       <w:spacing w:after="0" w:line="240" w:lineRule="auto"/>
     </w:pPr>
     <w:tblPr>
+      <w:tblInd w:w="0" w:type="dxa"/>
       <w:tblBorders>
         <w:top w:val="single" w:sz="4" w:space="0" w:color="auto"/>
         <w:left w:val="single" w:sz="4" w:space="0" w:color="auto"/>
@@ -1679,6 +1719,12 @@
         <w:insideH w:val="single" w:sz="4" w:space="0" w:color="auto"/>
         <w:insideV w:val="single" w:sz="4" w:space="0" w:color="auto"/>
       </w:tblBorders>
+      <w:tblCellMar>
+        <w:top w:w="0" w:type="dxa"/>
+        <w:left w:w="108" w:type="dxa"/>
+        <w:bottom w:w="0" w:type="dxa"/>
+        <w:right w:w="108" w:type="dxa"/>
+      </w:tblCellMar>
     </w:tblPr>
   </w:style>
   <w:style w:type="character" w:styleId="Hipervnculo">

</xml_diff>